<commit_message>
added continue lecture 1
</commit_message>
<xml_diff>
--- a/lecture 0/lecture 1.docx
+++ b/lecture 0/lecture 1.docx
@@ -1133,7 +1133,18 @@
           <w:sz w:val="18"/>
           <w:szCs w:val="18"/>
         </w:rPr>
-        <w:t>a có gì x</w:t>
+        <w:t>a có gì</w:t>
+      </w:r>
+      <w:bookmarkStart w:id="0" w:name="_GoBack"/>
+      <w:bookmarkEnd w:id="0"/>
+      <w:r>
+        <w:rPr>
+          <w:rFonts w:ascii="Lucida Console" w:hAnsi="Lucida Console" w:cs="Lucida Console"/>
+          <w:color w:val="BFBF00"/>
+          <w:sz w:val="18"/>
+          <w:szCs w:val="18"/>
+        </w:rPr>
+        <w:t xml:space="preserve"> x</w:t>
       </w:r>
       <w:r>
         <w:rPr>
@@ -1300,12 +1311,7 @@
         </w:numPr>
       </w:pPr>
       <w:r>
-        <w:t>Git branch: kiểm tra xem mìn</w:t>
-      </w:r>
-      <w:bookmarkStart w:id="0" w:name="_GoBack"/>
-      <w:bookmarkEnd w:id="0"/>
-      <w:r>
-        <w:t>h đang ở nhánh nào?</w:t>
+        <w:t>Git branch: kiểm tra xem mình đang ở nhánh nào?</w:t>
       </w:r>
     </w:p>
     <w:p>
@@ -1331,6 +1337,36 @@
       <w:r>
         <w:t>Muốn chuyến sang nhánh mới hoặc nhánh bất kì để làm việc ta sử dụng: git checkout tên branch</w:t>
       </w:r>
+    </w:p>
+    <w:p>
+      <w:pPr>
+        <w:pStyle w:val="ListParagraph"/>
+        <w:numPr>
+          <w:ilvl w:val="0"/>
+          <w:numId w:val="3"/>
+        </w:numPr>
+      </w:pPr>
+      <w:r>
+        <w:t>Hợp nhất nhánh phụ với nhánh chính dùng:</w:t>
+      </w:r>
+    </w:p>
+    <w:p>
+      <w:pPr>
+        <w:pStyle w:val="ListParagraph"/>
+      </w:pPr>
+      <w:r>
+        <w:t>Git merge tenNhomPhu</w:t>
+      </w:r>
+    </w:p>
+    <w:p>
+      <w:pPr>
+        <w:pStyle w:val="ListParagraph"/>
+      </w:pPr>
+    </w:p>
+    <w:p>
+      <w:pPr>
+        <w:pStyle w:val="ListParagraph"/>
+      </w:pPr>
     </w:p>
     <w:p>
       <w:pPr>

</xml_diff>